<commit_message>
from wych at 20200106
</commit_message>
<xml_diff>
--- a/Storm/Storm概念学习系列/09.Spout数据源.docx
+++ b/Storm/Storm概念学习系列/09.Spout数据源.docx
@@ -1,6 +1,6 @@
 
 <file path=word/document.xml><?xml version="1.0" encoding="utf-8"?>
-<w:document xmlns:wpc="http://schemas.microsoft.com/office/word/2010/wordprocessingCanvas" xmlns:mc="http://schemas.openxmlformats.org/markup-compatibility/2006" xmlns:o="urn:schemas-microsoft-com:office:office" xmlns:r="http://schemas.openxmlformats.org/officeDocument/2006/relationships" xmlns:m="http://schemas.openxmlformats.org/officeDocument/2006/math" xmlns:v="urn:schemas-microsoft-com:vml" xmlns:wp14="http://schemas.microsoft.com/office/word/2010/wordprocessingDrawing" xmlns:wp="http://schemas.openxmlformats.org/drawingml/2006/wordprocessingDrawing" xmlns:w10="urn:schemas-microsoft-com:office:word" xmlns:w="http://schemas.openxmlformats.org/wordprocessingml/2006/main" xmlns:w14="http://schemas.microsoft.com/office/word/2010/wordml" xmlns:w15="http://schemas.microsoft.com/office/word/2012/wordml" xmlns:wpg="http://schemas.microsoft.com/office/word/2010/wordprocessingGroup" xmlns:wpi="http://schemas.microsoft.com/office/word/2010/wordprocessingInk" xmlns:wne="http://schemas.microsoft.com/office/word/2006/wordml" xmlns:wps="http://schemas.microsoft.com/office/word/2010/wordprocessingShape" mc:Ignorable="w14 w15 wp14">
+<w:document xmlns:wpc="http://schemas.microsoft.com/office/word/2010/wordprocessingCanvas" xmlns:cx="http://schemas.microsoft.com/office/drawing/2014/chartex" xmlns:cx1="http://schemas.microsoft.com/office/drawing/2015/9/8/chartex" xmlns:cx2="http://schemas.microsoft.com/office/drawing/2015/10/21/chartex" xmlns:cx3="http://schemas.microsoft.com/office/drawing/2016/5/9/chartex" xmlns:cx4="http://schemas.microsoft.com/office/drawing/2016/5/10/chartex" xmlns:cx5="http://schemas.microsoft.com/office/drawing/2016/5/11/chartex" xmlns:cx6="http://schemas.microsoft.com/office/drawing/2016/5/12/chartex" xmlns:cx7="http://schemas.microsoft.com/office/drawing/2016/5/13/chartex" xmlns:cx8="http://schemas.microsoft.com/office/drawing/2016/5/14/chartex" xmlns:mc="http://schemas.openxmlformats.org/markup-compatibility/2006" xmlns:aink="http://schemas.microsoft.com/office/drawing/2016/ink" xmlns:am3d="http://schemas.microsoft.com/office/drawing/2017/model3d" xmlns:o="urn:schemas-microsoft-com:office:office" xmlns:r="http://schemas.openxmlformats.org/officeDocument/2006/relationships" xmlns:m="http://schemas.openxmlformats.org/officeDocument/2006/math" xmlns:v="urn:schemas-microsoft-com:vml" xmlns:wp14="http://schemas.microsoft.com/office/word/2010/wordprocessingDrawing" xmlns:wp="http://schemas.openxmlformats.org/drawingml/2006/wordprocessingDrawing" xmlns:w10="urn:schemas-microsoft-com:office:word" xmlns:w="http://schemas.openxmlformats.org/wordprocessingml/2006/main" xmlns:w14="http://schemas.microsoft.com/office/word/2010/wordml" xmlns:w15="http://schemas.microsoft.com/office/word/2012/wordml" xmlns:w16cid="http://schemas.microsoft.com/office/word/2016/wordml/cid" xmlns:w16se="http://schemas.microsoft.com/office/word/2015/wordml/symex" xmlns:wpg="http://schemas.microsoft.com/office/word/2010/wordprocessingGroup" xmlns:wpi="http://schemas.microsoft.com/office/word/2010/wordprocessingInk" xmlns:wne="http://schemas.microsoft.com/office/word/2006/wordml" xmlns:wps="http://schemas.microsoft.com/office/word/2010/wordprocessingShape" mc:Ignorable="w14 w15 w16se w16cid wp14">
   <w:body>
     <w:p>
       <w:r>
@@ -20,11 +20,6 @@
       </w:r>
     </w:p>
     <w:p>
-      <w:pPr>
-        <w:rPr>
-          <w:rFonts w:hint="eastAsia"/>
-        </w:rPr>
-      </w:pPr>
       <w:r>
         <w:rPr>
           <w:rFonts w:hint="eastAsia"/>
@@ -93,6 +88,2047 @@
           <w:rFonts w:hint="eastAsia"/>
         </w:rPr>
         <w:t>。</w:t>
+      </w:r>
+    </w:p>
+    <w:p>
+      <w:r>
+        <w:rPr>
+          <w:rFonts w:hint="eastAsia"/>
+        </w:rPr>
+        <w:t>Spout</w:t>
+      </w:r>
+      <w:r>
+        <w:rPr>
+          <w:rFonts w:hint="eastAsia"/>
+        </w:rPr>
+        <w:t>介绍</w:t>
+      </w:r>
+    </w:p>
+    <w:p>
+      <w:pPr>
+        <w:pStyle w:val="a3"/>
+        <w:numPr>
+          <w:ilvl w:val="0"/>
+          <w:numId w:val="1"/>
+        </w:numPr>
+        <w:ind w:firstLineChars="0"/>
+      </w:pPr>
+      <w:r>
+        <w:rPr>
+          <w:rFonts w:hint="eastAsia"/>
+        </w:rPr>
+        <w:t>Spout</w:t>
+      </w:r>
+      <w:r>
+        <w:rPr>
+          <w:rFonts w:hint="eastAsia"/>
+        </w:rPr>
+        <w:t>的结构</w:t>
+      </w:r>
+    </w:p>
+    <w:p>
+      <w:pPr>
+        <w:pStyle w:val="a3"/>
+        <w:ind w:left="420" w:firstLineChars="0" w:firstLine="0"/>
+      </w:pPr>
+      <w:r>
+        <w:rPr>
+          <w:rFonts w:hint="eastAsia"/>
+        </w:rPr>
+        <w:t>Spout</w:t>
+      </w:r>
+      <w:r>
+        <w:rPr>
+          <w:rFonts w:hint="eastAsia"/>
+        </w:rPr>
+        <w:t>是</w:t>
+      </w:r>
+      <w:r>
+        <w:rPr>
+          <w:rFonts w:hint="eastAsia"/>
+        </w:rPr>
+        <w:t>Storm</w:t>
+      </w:r>
+      <w:r>
+        <w:rPr>
+          <w:rFonts w:hint="eastAsia"/>
+        </w:rPr>
+        <w:t>的核心组件之一，最源头的接口是</w:t>
+      </w:r>
+      <w:proofErr w:type="spellStart"/>
+      <w:r>
+        <w:rPr>
+          <w:rFonts w:hint="eastAsia"/>
+        </w:rPr>
+        <w:t>I</w:t>
+      </w:r>
+      <w:r>
+        <w:t>Component</w:t>
+      </w:r>
+      <w:proofErr w:type="spellEnd"/>
+      <w:r>
+        <w:rPr>
+          <w:rFonts w:hint="eastAsia"/>
+        </w:rPr>
+        <w:t>，如图所示，几个</w:t>
+      </w:r>
+      <w:r>
+        <w:rPr>
+          <w:rFonts w:hint="eastAsia"/>
+        </w:rPr>
+        <w:t>S</w:t>
+      </w:r>
+      <w:r>
+        <w:t>pout</w:t>
+      </w:r>
+      <w:r>
+        <w:rPr>
+          <w:rFonts w:hint="eastAsia"/>
+        </w:rPr>
+        <w:t>接口都继承自</w:t>
+      </w:r>
+      <w:proofErr w:type="spellStart"/>
+      <w:r>
+        <w:rPr>
+          <w:rFonts w:hint="eastAsia"/>
+        </w:rPr>
+        <w:t>I</w:t>
+      </w:r>
+      <w:r>
+        <w:t>C</w:t>
+      </w:r>
+      <w:r>
+        <w:rPr>
+          <w:rFonts w:hint="eastAsia"/>
+        </w:rPr>
+        <w:t>omponent</w:t>
+      </w:r>
+      <w:proofErr w:type="spellEnd"/>
+      <w:r>
+        <w:rPr>
+          <w:rFonts w:hint="eastAsia"/>
+        </w:rPr>
+        <w:t>。</w:t>
+      </w:r>
+    </w:p>
+    <w:p>
+      <w:pPr>
+        <w:pStyle w:val="a3"/>
+        <w:ind w:left="420" w:firstLineChars="0" w:firstLine="0"/>
+        <w:rPr>
+          <w:rFonts w:hint="eastAsia"/>
+        </w:rPr>
+      </w:pPr>
+      <w:r>
+        <w:rPr>
+          <w:noProof/>
+        </w:rPr>
+        <w:drawing>
+          <wp:inline distT="0" distB="0" distL="0" distR="0">
+            <wp:extent cx="5274310" cy="3211830"/>
+            <wp:effectExtent l="0" t="0" r="2540" b="7620"/>
+            <wp:docPr id="1" name="图片 1"/>
+            <wp:cNvGraphicFramePr>
+              <a:graphicFrameLocks xmlns:a="http://schemas.openxmlformats.org/drawingml/2006/main" noChangeAspect="1"/>
+            </wp:cNvGraphicFramePr>
+            <a:graphic xmlns:a="http://schemas.openxmlformats.org/drawingml/2006/main">
+              <a:graphicData uri="http://schemas.openxmlformats.org/drawingml/2006/picture">
+                <pic:pic xmlns:pic="http://schemas.openxmlformats.org/drawingml/2006/picture">
+                  <pic:nvPicPr>
+                    <pic:cNvPr id="0" name="Picture 1"/>
+                    <pic:cNvPicPr>
+                      <a:picLocks noChangeAspect="1" noChangeArrowheads="1"/>
+                    </pic:cNvPicPr>
+                  </pic:nvPicPr>
+                  <pic:blipFill>
+                    <a:blip r:embed="rId5">
+                      <a:extLst>
+                        <a:ext uri="{28A0092B-C50C-407E-A947-70E740481C1C}">
+                          <a14:useLocalDpi xmlns:a14="http://schemas.microsoft.com/office/drawing/2010/main" val="0"/>
+                        </a:ext>
+                      </a:extLst>
+                    </a:blip>
+                    <a:srcRect/>
+                    <a:stretch>
+                      <a:fillRect/>
+                    </a:stretch>
+                  </pic:blipFill>
+                  <pic:spPr bwMode="auto">
+                    <a:xfrm>
+                      <a:off x="0" y="0"/>
+                      <a:ext cx="5274310" cy="3211830"/>
+                    </a:xfrm>
+                    <a:prstGeom prst="rect">
+                      <a:avLst/>
+                    </a:prstGeom>
+                    <a:noFill/>
+                    <a:ln>
+                      <a:noFill/>
+                    </a:ln>
+                  </pic:spPr>
+                </pic:pic>
+              </a:graphicData>
+            </a:graphic>
+          </wp:inline>
+        </w:drawing>
+      </w:r>
+    </w:p>
+    <w:p>
+      <w:pPr>
+        <w:pStyle w:val="a3"/>
+        <w:numPr>
+          <w:ilvl w:val="0"/>
+          <w:numId w:val="1"/>
+        </w:numPr>
+        <w:ind w:firstLineChars="0"/>
+      </w:pPr>
+      <w:r>
+        <w:rPr>
+          <w:rFonts w:hint="eastAsia"/>
+        </w:rPr>
+        <w:t>Spout</w:t>
+      </w:r>
+      <w:r>
+        <w:rPr>
+          <w:rFonts w:hint="eastAsia"/>
+        </w:rPr>
+        <w:t>发出的消息</w:t>
+      </w:r>
+    </w:p>
+    <w:p>
+      <w:pPr>
+        <w:pStyle w:val="a3"/>
+        <w:ind w:left="420" w:firstLineChars="0" w:firstLine="0"/>
+      </w:pPr>
+      <w:r>
+        <w:rPr>
+          <w:rFonts w:hint="eastAsia"/>
+        </w:rPr>
+        <w:t>Spout</w:t>
+      </w:r>
+      <w:r>
+        <w:rPr>
+          <w:rFonts w:hint="eastAsia"/>
+        </w:rPr>
+        <w:t>从外部获取数据后，向</w:t>
+      </w:r>
+      <w:r>
+        <w:rPr>
+          <w:rFonts w:hint="eastAsia"/>
+        </w:rPr>
+        <w:t>Topology</w:t>
+      </w:r>
+      <w:r>
+        <w:rPr>
+          <w:rFonts w:hint="eastAsia"/>
+        </w:rPr>
+        <w:t>中发出的</w:t>
+      </w:r>
+      <w:r>
+        <w:rPr>
+          <w:rFonts w:hint="eastAsia"/>
+        </w:rPr>
+        <w:t>Tuple</w:t>
+      </w:r>
+      <w:r>
+        <w:rPr>
+          <w:rFonts w:hint="eastAsia"/>
+        </w:rPr>
+        <w:t>可以是可靠的，也可以是不可靠的。</w:t>
+      </w:r>
+    </w:p>
+    <w:p>
+      <w:pPr>
+        <w:pStyle w:val="a3"/>
+        <w:ind w:left="420" w:firstLineChars="0" w:firstLine="0"/>
+        <w:rPr>
+          <w:rFonts w:hint="eastAsia"/>
+        </w:rPr>
+      </w:pPr>
+      <w:r>
+        <w:rPr>
+          <w:rFonts w:hint="eastAsia"/>
+        </w:rPr>
+        <w:t>注意：一个可靠的消息源可以重新发射一个</w:t>
+      </w:r>
+      <w:r>
+        <w:rPr>
+          <w:rFonts w:hint="eastAsia"/>
+        </w:rPr>
+        <w:t>Tuple</w:t>
+      </w:r>
+      <w:r>
+        <w:rPr>
+          <w:rFonts w:hint="eastAsia"/>
+        </w:rPr>
+        <w:t>（如果该</w:t>
+      </w:r>
+      <w:r>
+        <w:rPr>
+          <w:rFonts w:hint="eastAsia"/>
+        </w:rPr>
+        <w:t>Tuple</w:t>
+      </w:r>
+      <w:r>
+        <w:rPr>
+          <w:rFonts w:hint="eastAsia"/>
+        </w:rPr>
+        <w:t>没有被</w:t>
+      </w:r>
+      <w:r>
+        <w:rPr>
+          <w:rFonts w:hint="eastAsia"/>
+        </w:rPr>
+        <w:t>Storm</w:t>
+      </w:r>
+      <w:r>
+        <w:rPr>
+          <w:rFonts w:hint="eastAsia"/>
+        </w:rPr>
+        <w:t>成功处理），但是一个不可靠的消息源</w:t>
+      </w:r>
+      <w:r>
+        <w:rPr>
+          <w:rFonts w:hint="eastAsia"/>
+        </w:rPr>
+        <w:t>Spout</w:t>
+      </w:r>
+      <w:r>
+        <w:rPr>
+          <w:rFonts w:hint="eastAsia"/>
+        </w:rPr>
+        <w:t>一旦发出，一个</w:t>
+      </w:r>
+      <w:r>
+        <w:rPr>
+          <w:rFonts w:hint="eastAsia"/>
+        </w:rPr>
+        <w:t>Tuple</w:t>
+      </w:r>
+      <w:r>
+        <w:rPr>
+          <w:rFonts w:hint="eastAsia"/>
+        </w:rPr>
+        <w:t>就把它彻底“遗忘”，也就不能再发了。</w:t>
+      </w:r>
+    </w:p>
+    <w:p>
+      <w:pPr>
+        <w:pStyle w:val="a3"/>
+        <w:numPr>
+          <w:ilvl w:val="0"/>
+          <w:numId w:val="1"/>
+        </w:numPr>
+        <w:ind w:firstLineChars="0"/>
+      </w:pPr>
+      <w:r>
+        <w:rPr>
+          <w:rFonts w:hint="eastAsia"/>
+        </w:rPr>
+        <w:t>Spout</w:t>
+      </w:r>
+      <w:r>
+        <w:rPr>
+          <w:rFonts w:hint="eastAsia"/>
+        </w:rPr>
+        <w:t>发射的流</w:t>
+      </w:r>
+    </w:p>
+    <w:p>
+      <w:pPr>
+        <w:pStyle w:val="a3"/>
+        <w:ind w:left="420" w:firstLineChars="0" w:firstLine="0"/>
+        <w:rPr>
+          <w:rFonts w:hint="eastAsia"/>
+        </w:rPr>
+      </w:pPr>
+      <w:r>
+        <w:rPr>
+          <w:rFonts w:hint="eastAsia"/>
+        </w:rPr>
+        <w:t>Spout</w:t>
+      </w:r>
+      <w:r>
+        <w:rPr>
+          <w:rFonts w:hint="eastAsia"/>
+        </w:rPr>
+        <w:t>可以发射多个流。要达到这样的效果，使用</w:t>
+      </w:r>
+      <w:proofErr w:type="spellStart"/>
+      <w:r>
+        <w:rPr>
+          <w:rFonts w:hint="eastAsia"/>
+        </w:rPr>
+        <w:t>O</w:t>
+      </w:r>
+      <w:r>
+        <w:t>utputFieldsDeclare</w:t>
+      </w:r>
+      <w:r>
+        <w:t>.declareStream</w:t>
+      </w:r>
+      <w:proofErr w:type="spellEnd"/>
+      <w:r>
+        <w:rPr>
+          <w:rFonts w:hint="eastAsia"/>
+        </w:rPr>
+        <w:t>来定义多个流（即定义多个</w:t>
+      </w:r>
+      <w:r>
+        <w:rPr>
+          <w:rFonts w:hint="eastAsia"/>
+        </w:rPr>
+        <w:t>S</w:t>
+      </w:r>
+      <w:r>
+        <w:t>tream</w:t>
+      </w:r>
+      <w:r>
+        <w:rPr>
+          <w:rFonts w:hint="eastAsia"/>
+        </w:rPr>
+        <w:t>），然后使用</w:t>
+      </w:r>
+      <w:proofErr w:type="spellStart"/>
+      <w:r>
+        <w:t>SpoutOutputCollector</w:t>
+      </w:r>
+      <w:proofErr w:type="spellEnd"/>
+      <w:r>
+        <w:rPr>
+          <w:rFonts w:hint="eastAsia"/>
+        </w:rPr>
+        <w:t>的</w:t>
+      </w:r>
+      <w:r>
+        <w:rPr>
+          <w:rFonts w:hint="eastAsia"/>
+        </w:rPr>
+        <w:t>e</w:t>
+      </w:r>
+      <w:r>
+        <w:t>mit</w:t>
+      </w:r>
+      <w:r>
+        <w:rPr>
+          <w:rFonts w:hint="eastAsia"/>
+        </w:rPr>
+        <w:t>来发射指定的流。</w:t>
+      </w:r>
+    </w:p>
+    <w:p>
+      <w:pPr>
+        <w:pStyle w:val="a3"/>
+        <w:numPr>
+          <w:ilvl w:val="0"/>
+          <w:numId w:val="1"/>
+        </w:numPr>
+        <w:ind w:firstLineChars="0"/>
+      </w:pPr>
+      <w:r>
+        <w:rPr>
+          <w:rFonts w:hint="eastAsia"/>
+        </w:rPr>
+        <w:t>Spout</w:t>
+      </w:r>
+      <w:r>
+        <w:rPr>
+          <w:rFonts w:hint="eastAsia"/>
+        </w:rPr>
+        <w:t>的重要方法</w:t>
+      </w:r>
+    </w:p>
+    <w:p>
+      <w:pPr>
+        <w:pStyle w:val="a3"/>
+        <w:ind w:left="420" w:firstLineChars="0" w:firstLine="0"/>
+        <w:rPr>
+          <w:rFonts w:hint="eastAsia"/>
+        </w:rPr>
+      </w:pPr>
+      <w:r>
+        <w:rPr>
+          <w:rFonts w:hint="eastAsia"/>
+        </w:rPr>
+        <w:t>Spout</w:t>
+      </w:r>
+      <w:r>
+        <w:rPr>
+          <w:rFonts w:hint="eastAsia"/>
+        </w:rPr>
+        <w:t>的重要方法是</w:t>
+      </w:r>
+      <w:proofErr w:type="spellStart"/>
+      <w:r>
+        <w:rPr>
+          <w:rFonts w:hint="eastAsia"/>
+        </w:rPr>
+        <w:t>n</w:t>
+      </w:r>
+      <w:r>
+        <w:t>extTuple</w:t>
+      </w:r>
+      <w:proofErr w:type="spellEnd"/>
+      <w:r>
+        <w:t>()</w:t>
+      </w:r>
+      <w:r>
+        <w:rPr>
+          <w:rFonts w:hint="eastAsia"/>
+        </w:rPr>
+        <w:t>，</w:t>
+      </w:r>
+      <w:proofErr w:type="spellStart"/>
+      <w:r>
+        <w:rPr>
+          <w:rFonts w:hint="eastAsia"/>
+        </w:rPr>
+        <w:t>n</w:t>
+      </w:r>
+      <w:r>
+        <w:t>extTuple</w:t>
+      </w:r>
+      <w:proofErr w:type="spellEnd"/>
+      <w:r>
+        <w:rPr>
+          <w:rFonts w:hint="eastAsia"/>
+        </w:rPr>
+        <w:t>方法发射一个新的元组到</w:t>
+      </w:r>
+      <w:r>
+        <w:rPr>
+          <w:rFonts w:hint="eastAsia"/>
+        </w:rPr>
+        <w:t>Topology</w:t>
+      </w:r>
+      <w:r>
+        <w:rPr>
+          <w:rFonts w:hint="eastAsia"/>
+        </w:rPr>
+        <w:t>，如果没有新元组发射，则直接返回。注意任务</w:t>
+      </w:r>
+      <w:r>
+        <w:rPr>
+          <w:rFonts w:hint="eastAsia"/>
+        </w:rPr>
+        <w:t>Spout</w:t>
+      </w:r>
+      <w:r>
+        <w:rPr>
+          <w:rFonts w:hint="eastAsia"/>
+        </w:rPr>
+        <w:t>的</w:t>
+      </w:r>
+      <w:proofErr w:type="spellStart"/>
+      <w:r>
+        <w:rPr>
+          <w:rFonts w:hint="eastAsia"/>
+        </w:rPr>
+        <w:t>n</w:t>
+      </w:r>
+      <w:r>
+        <w:t>extTuple</w:t>
+      </w:r>
+      <w:proofErr w:type="spellEnd"/>
+      <w:r>
+        <w:rPr>
+          <w:rFonts w:hint="eastAsia"/>
+        </w:rPr>
+        <w:t>方法都不要实现成阻塞的，因为</w:t>
+      </w:r>
+      <w:r>
+        <w:rPr>
+          <w:rFonts w:hint="eastAsia"/>
+        </w:rPr>
+        <w:t>S</w:t>
+      </w:r>
+      <w:r>
+        <w:t>torm</w:t>
+      </w:r>
+      <w:r>
+        <w:rPr>
+          <w:rFonts w:hint="eastAsia"/>
+        </w:rPr>
+        <w:t>要在相同的线程中调用</w:t>
+      </w:r>
+      <w:r>
+        <w:rPr>
+          <w:rFonts w:hint="eastAsia"/>
+        </w:rPr>
+        <w:t>S</w:t>
+      </w:r>
+      <w:r>
+        <w:t>pout</w:t>
+      </w:r>
+      <w:r>
+        <w:t>的方法。</w:t>
+      </w:r>
+      <w:r>
+        <w:rPr>
+          <w:rFonts w:hint="eastAsia"/>
+        </w:rPr>
+        <w:t>S</w:t>
+      </w:r>
+      <w:r>
+        <w:t>pout</w:t>
+      </w:r>
+      <w:r>
+        <w:t>的另外两个重要方法是</w:t>
+      </w:r>
+      <w:r>
+        <w:rPr>
+          <w:rFonts w:hint="eastAsia"/>
+        </w:rPr>
+        <w:t>a</w:t>
+      </w:r>
+      <w:r>
+        <w:t>ck()</w:t>
+      </w:r>
+      <w:r>
+        <w:t>和</w:t>
+      </w:r>
+      <w:r>
+        <w:rPr>
+          <w:rFonts w:hint="eastAsia"/>
+        </w:rPr>
+        <w:t>f</w:t>
+      </w:r>
+      <w:r>
+        <w:t>ail()</w:t>
+      </w:r>
+      <w:r>
+        <w:t>方法。当</w:t>
+      </w:r>
+      <w:r>
+        <w:rPr>
+          <w:rFonts w:hint="eastAsia"/>
+        </w:rPr>
+        <w:t>S</w:t>
+      </w:r>
+      <w:r>
+        <w:t>pout</w:t>
+      </w:r>
+      <w:r>
+        <w:t>发射的元组被拓扑成功处理时，调用</w:t>
+      </w:r>
+      <w:r>
+        <w:rPr>
+          <w:rFonts w:hint="eastAsia"/>
+        </w:rPr>
+        <w:t>a</w:t>
+      </w:r>
+      <w:r>
+        <w:t>ck</w:t>
+      </w:r>
+      <w:r>
+        <w:t>方法；当处理失败时，调用</w:t>
+      </w:r>
+      <w:r>
+        <w:rPr>
+          <w:rFonts w:hint="eastAsia"/>
+        </w:rPr>
+        <w:t>f</w:t>
+      </w:r>
+      <w:r>
+        <w:t>ail</w:t>
+      </w:r>
+      <w:r>
+        <w:t>方法。</w:t>
+      </w:r>
+      <w:r>
+        <w:t>ack</w:t>
+      </w:r>
+      <w:r>
+        <w:t>和</w:t>
+      </w:r>
+      <w:r>
+        <w:t>fail</w:t>
+      </w:r>
+      <w:r>
+        <w:t>方法仅被可靠的</w:t>
+      </w:r>
+      <w:r>
+        <w:rPr>
+          <w:rFonts w:hint="eastAsia"/>
+        </w:rPr>
+        <w:t>S</w:t>
+      </w:r>
+      <w:r>
+        <w:t>pout</w:t>
+      </w:r>
+      <w:r>
+        <w:t>调用。</w:t>
+      </w:r>
+    </w:p>
+    <w:p>
+      <w:pPr>
+        <w:pStyle w:val="a3"/>
+        <w:numPr>
+          <w:ilvl w:val="0"/>
+          <w:numId w:val="1"/>
+        </w:numPr>
+        <w:ind w:firstLineChars="0"/>
+      </w:pPr>
+      <w:r>
+        <w:rPr>
+          <w:rFonts w:hint="eastAsia"/>
+        </w:rPr>
+        <w:t>Spout</w:t>
+      </w:r>
+      <w:r>
+        <w:rPr>
+          <w:rFonts w:hint="eastAsia"/>
+        </w:rPr>
+        <w:t>的组件</w:t>
+      </w:r>
+    </w:p>
+    <w:p>
+      <w:pPr>
+        <w:pStyle w:val="a3"/>
+        <w:ind w:left="420" w:firstLineChars="0" w:firstLine="0"/>
+      </w:pPr>
+      <w:r>
+        <w:rPr>
+          <w:rFonts w:hint="eastAsia"/>
+        </w:rPr>
+        <w:t>S</w:t>
+      </w:r>
+      <w:r>
+        <w:t>pout</w:t>
+      </w:r>
+      <w:r>
+        <w:t>的最顶层抽象是</w:t>
+      </w:r>
+      <w:proofErr w:type="spellStart"/>
+      <w:r>
+        <w:rPr>
+          <w:rFonts w:hint="eastAsia"/>
+        </w:rPr>
+        <w:t>I</w:t>
+      </w:r>
+      <w:r>
+        <w:t>Spout</w:t>
+      </w:r>
+      <w:proofErr w:type="spellEnd"/>
+      <w:r>
+        <w:t>接口。在通常情况下（</w:t>
+      </w:r>
+      <w:r>
+        <w:rPr>
+          <w:rFonts w:hint="eastAsia"/>
+        </w:rPr>
+        <w:t>Shell</w:t>
+      </w:r>
+      <w:r>
+        <w:rPr>
+          <w:rFonts w:hint="eastAsia"/>
+        </w:rPr>
+        <w:t>和事务型的除外），实现一个</w:t>
+      </w:r>
+      <w:r>
+        <w:rPr>
+          <w:rFonts w:hint="eastAsia"/>
+        </w:rPr>
+        <w:t>S</w:t>
+      </w:r>
+      <w:r>
+        <w:t>pout</w:t>
+      </w:r>
+      <w:r>
+        <w:t>，可以直接实现接口</w:t>
+      </w:r>
+      <w:proofErr w:type="spellStart"/>
+      <w:r>
+        <w:rPr>
+          <w:rFonts w:hint="eastAsia"/>
+        </w:rPr>
+        <w:t>I</w:t>
+      </w:r>
+      <w:r>
+        <w:t>RichSpout</w:t>
+      </w:r>
+      <w:proofErr w:type="spellEnd"/>
+      <w:r>
+        <w:t>，如果不想写多余的代码，可以直接继承</w:t>
+      </w:r>
+      <w:proofErr w:type="spellStart"/>
+      <w:r>
+        <w:rPr>
+          <w:rFonts w:hint="eastAsia"/>
+        </w:rPr>
+        <w:t>Ba</w:t>
+      </w:r>
+      <w:r>
+        <w:t>seRichSpout</w:t>
+      </w:r>
+      <w:proofErr w:type="spellEnd"/>
+      <w:r>
+        <w:t>。</w:t>
+      </w:r>
+    </w:p>
+    <w:p>
+      <w:pPr>
+        <w:pStyle w:val="a3"/>
+        <w:ind w:left="420" w:firstLineChars="0" w:firstLine="0"/>
+        <w:rPr>
+          <w:rFonts w:hint="eastAsia"/>
+        </w:rPr>
+      </w:pPr>
+      <w:r>
+        <w:t>【注】对于</w:t>
+      </w:r>
+      <w:r>
+        <w:rPr>
+          <w:rFonts w:hint="eastAsia"/>
+        </w:rPr>
+        <w:t>S</w:t>
+      </w:r>
+      <w:r>
+        <w:t>pout</w:t>
+      </w:r>
+      <w:r>
+        <w:t>，有</w:t>
+      </w:r>
+      <w:proofErr w:type="spellStart"/>
+      <w:r>
+        <w:rPr>
+          <w:rFonts w:hint="eastAsia"/>
+        </w:rPr>
+        <w:t>I</w:t>
+      </w:r>
+      <w:r>
+        <w:t>Spout</w:t>
+      </w:r>
+      <w:proofErr w:type="spellEnd"/>
+      <w:r>
+        <w:t>、</w:t>
+      </w:r>
+      <w:proofErr w:type="spellStart"/>
+      <w:r>
+        <w:rPr>
+          <w:rFonts w:hint="eastAsia"/>
+        </w:rPr>
+        <w:t>I</w:t>
+      </w:r>
+      <w:r>
+        <w:t>RichSpout</w:t>
+      </w:r>
+      <w:proofErr w:type="spellEnd"/>
+      <w:r>
+        <w:t>、</w:t>
+      </w:r>
+      <w:proofErr w:type="spellStart"/>
+      <w:r>
+        <w:rPr>
+          <w:rFonts w:hint="eastAsia"/>
+        </w:rPr>
+        <w:t>B</w:t>
+      </w:r>
+      <w:r>
+        <w:t>aseRichSpout</w:t>
+      </w:r>
+      <w:proofErr w:type="spellEnd"/>
+      <w:r>
+        <w:t>；对于</w:t>
+      </w:r>
+      <w:r>
+        <w:rPr>
+          <w:rFonts w:hint="eastAsia"/>
+        </w:rPr>
+        <w:t>B</w:t>
+      </w:r>
+      <w:r>
+        <w:t>olt</w:t>
+      </w:r>
+      <w:r>
+        <w:t>，有</w:t>
+      </w:r>
+      <w:proofErr w:type="spellStart"/>
+      <w:r>
+        <w:rPr>
+          <w:rFonts w:hint="eastAsia"/>
+        </w:rPr>
+        <w:t>I</w:t>
+      </w:r>
+      <w:r>
+        <w:t>B</w:t>
+      </w:r>
+      <w:r>
+        <w:rPr>
+          <w:rFonts w:hint="eastAsia"/>
+        </w:rPr>
+        <w:t>ou</w:t>
+      </w:r>
+      <w:r>
+        <w:t>lt</w:t>
+      </w:r>
+      <w:proofErr w:type="spellEnd"/>
+      <w:r>
+        <w:t>、</w:t>
+      </w:r>
+      <w:proofErr w:type="spellStart"/>
+      <w:r>
+        <w:rPr>
+          <w:rFonts w:hint="eastAsia"/>
+        </w:rPr>
+        <w:t>I</w:t>
+      </w:r>
+      <w:r>
+        <w:t>R</w:t>
+      </w:r>
+      <w:r>
+        <w:rPr>
+          <w:rFonts w:hint="eastAsia"/>
+        </w:rPr>
+        <w:t>ich</w:t>
+      </w:r>
+      <w:r>
+        <w:t>B</w:t>
+      </w:r>
+      <w:r>
+        <w:rPr>
+          <w:rFonts w:hint="eastAsia"/>
+        </w:rPr>
+        <w:t>olt</w:t>
+      </w:r>
+      <w:proofErr w:type="spellEnd"/>
+      <w:r>
+        <w:rPr>
+          <w:rFonts w:hint="eastAsia"/>
+        </w:rPr>
+        <w:t>、</w:t>
+      </w:r>
+      <w:proofErr w:type="spellStart"/>
+      <w:r>
+        <w:rPr>
+          <w:rFonts w:hint="eastAsia"/>
+        </w:rPr>
+        <w:lastRenderedPageBreak/>
+        <w:t>I</w:t>
+      </w:r>
+      <w:r>
+        <w:t>B</w:t>
+      </w:r>
+      <w:r>
+        <w:rPr>
+          <w:rFonts w:hint="eastAsia"/>
+        </w:rPr>
+        <w:t>asic</w:t>
+      </w:r>
+      <w:r>
+        <w:t>B</w:t>
+      </w:r>
+      <w:r>
+        <w:rPr>
+          <w:rFonts w:hint="eastAsia"/>
+        </w:rPr>
+        <w:t>olt</w:t>
+      </w:r>
+      <w:proofErr w:type="spellEnd"/>
+      <w:r>
+        <w:rPr>
+          <w:rFonts w:hint="eastAsia"/>
+        </w:rPr>
+        <w:t>、</w:t>
+      </w:r>
+      <w:proofErr w:type="spellStart"/>
+      <w:r>
+        <w:rPr>
+          <w:rFonts w:hint="eastAsia"/>
+        </w:rPr>
+        <w:t>Base</w:t>
+      </w:r>
+      <w:r>
+        <w:t>B</w:t>
+      </w:r>
+      <w:r>
+        <w:rPr>
+          <w:rFonts w:hint="eastAsia"/>
+        </w:rPr>
+        <w:t>asic</w:t>
+      </w:r>
+      <w:r>
+        <w:t>B</w:t>
+      </w:r>
+      <w:r>
+        <w:rPr>
+          <w:rFonts w:hint="eastAsia"/>
+        </w:rPr>
+        <w:t>olt</w:t>
+      </w:r>
+      <w:proofErr w:type="spellEnd"/>
+      <w:r>
+        <w:rPr>
+          <w:rFonts w:hint="eastAsia"/>
+        </w:rPr>
+        <w:t>，</w:t>
+      </w:r>
+      <w:proofErr w:type="spellStart"/>
+      <w:r>
+        <w:rPr>
+          <w:rFonts w:hint="eastAsia"/>
+        </w:rPr>
+        <w:t>I</w:t>
+      </w:r>
+      <w:r>
+        <w:t>B</w:t>
+      </w:r>
+      <w:r>
+        <w:rPr>
+          <w:rFonts w:hint="eastAsia"/>
+        </w:rPr>
+        <w:t>asic</w:t>
+      </w:r>
+      <w:r>
+        <w:t>B</w:t>
+      </w:r>
+      <w:r>
+        <w:rPr>
+          <w:rFonts w:hint="eastAsia"/>
+        </w:rPr>
+        <w:t>olt</w:t>
+      </w:r>
+      <w:proofErr w:type="spellEnd"/>
+      <w:r>
+        <w:rPr>
+          <w:rFonts w:hint="eastAsia"/>
+        </w:rPr>
+        <w:t>、</w:t>
+      </w:r>
+      <w:proofErr w:type="spellStart"/>
+      <w:r>
+        <w:rPr>
+          <w:rFonts w:hint="eastAsia"/>
+        </w:rPr>
+        <w:t>Base</w:t>
+      </w:r>
+      <w:r>
+        <w:t>B</w:t>
+      </w:r>
+      <w:r>
+        <w:rPr>
+          <w:rFonts w:hint="eastAsia"/>
+        </w:rPr>
+        <w:t>asic</w:t>
+      </w:r>
+      <w:r>
+        <w:t>B</w:t>
+      </w:r>
+      <w:r>
+        <w:rPr>
+          <w:rFonts w:hint="eastAsia"/>
+        </w:rPr>
+        <w:t>olt</w:t>
+      </w:r>
+      <w:proofErr w:type="spellEnd"/>
+      <w:r>
+        <w:rPr>
+          <w:rFonts w:hint="eastAsia"/>
+        </w:rPr>
+        <w:t>不用每次</w:t>
+      </w:r>
+      <w:r>
+        <w:rPr>
+          <w:rFonts w:hint="eastAsia"/>
+        </w:rPr>
+        <w:t>e</w:t>
+      </w:r>
+      <w:r>
+        <w:t>xecute</w:t>
+      </w:r>
+      <w:r>
+        <w:rPr>
+          <w:rFonts w:hint="eastAsia"/>
+        </w:rPr>
+        <w:t>完成都写</w:t>
+      </w:r>
+      <w:r>
+        <w:rPr>
+          <w:rFonts w:hint="eastAsia"/>
+        </w:rPr>
+        <w:t>a</w:t>
+      </w:r>
+      <w:r>
+        <w:t>ck/fail</w:t>
+      </w:r>
+      <w:r>
+        <w:rPr>
+          <w:rFonts w:hint="eastAsia"/>
+        </w:rPr>
+        <w:t>，因为已经帮你实现好了。</w:t>
+      </w:r>
+    </w:p>
+    <w:p>
+      <w:r>
+        <w:rPr>
+          <w:rFonts w:hint="eastAsia"/>
+        </w:rPr>
+        <w:t>Spout</w:t>
+      </w:r>
+      <w:r>
+        <w:rPr>
+          <w:rFonts w:hint="eastAsia"/>
+        </w:rPr>
+        <w:t>实例</w:t>
+      </w:r>
+    </w:p>
+    <w:p>
+      <w:pPr>
+        <w:rPr>
+          <w:rFonts w:hint="eastAsia"/>
+        </w:rPr>
+      </w:pPr>
+      <w:r>
+        <w:rPr>
+          <w:rFonts w:hint="eastAsia"/>
+        </w:rPr>
+        <w:t>下面通过创建一个实例</w:t>
+      </w:r>
+      <w:proofErr w:type="spellStart"/>
+      <w:r>
+        <w:rPr>
+          <w:rFonts w:hint="eastAsia"/>
+        </w:rPr>
+        <w:t>R</w:t>
+      </w:r>
+      <w:r>
+        <w:t>andomSpout</w:t>
+      </w:r>
+      <w:proofErr w:type="spellEnd"/>
+      <w:r>
+        <w:rPr>
+          <w:rFonts w:hint="eastAsia"/>
+        </w:rPr>
+        <w:t>来介绍</w:t>
+      </w:r>
+      <w:r>
+        <w:rPr>
+          <w:rFonts w:hint="eastAsia"/>
+        </w:rPr>
+        <w:t>Spout</w:t>
+      </w:r>
+      <w:r>
+        <w:rPr>
+          <w:rFonts w:hint="eastAsia"/>
+        </w:rPr>
+        <w:t>，图</w:t>
+      </w:r>
+      <w:r>
+        <w:rPr>
+          <w:rFonts w:hint="eastAsia"/>
+        </w:rPr>
+        <w:t>1</w:t>
+      </w:r>
+      <w:r>
+        <w:rPr>
+          <w:rFonts w:hint="eastAsia"/>
+        </w:rPr>
+        <w:t>为</w:t>
+      </w:r>
+      <w:proofErr w:type="spellStart"/>
+      <w:r>
+        <w:rPr>
+          <w:rFonts w:hint="eastAsia"/>
+        </w:rPr>
+        <w:t>R</w:t>
+      </w:r>
+      <w:r>
+        <w:t>andomSpout</w:t>
+      </w:r>
+      <w:proofErr w:type="spellEnd"/>
+      <w:r>
+        <w:rPr>
+          <w:rFonts w:hint="eastAsia"/>
+        </w:rPr>
+        <w:t>继承自</w:t>
+      </w:r>
+      <w:proofErr w:type="spellStart"/>
+      <w:r>
+        <w:rPr>
+          <w:rFonts w:hint="eastAsia"/>
+        </w:rPr>
+        <w:t>Basic</w:t>
+      </w:r>
+      <w:r>
+        <w:t>R</w:t>
+      </w:r>
+      <w:r>
+        <w:rPr>
+          <w:rFonts w:hint="eastAsia"/>
+        </w:rPr>
+        <w:t>ich</w:t>
+      </w:r>
+      <w:r>
+        <w:t>S</w:t>
+      </w:r>
+      <w:r>
+        <w:rPr>
+          <w:rFonts w:hint="eastAsia"/>
+        </w:rPr>
+        <w:t>pout</w:t>
+      </w:r>
+      <w:proofErr w:type="spellEnd"/>
+      <w:r>
+        <w:rPr>
+          <w:rFonts w:hint="eastAsia"/>
+        </w:rPr>
+        <w:t>及其实现的原理图。图</w:t>
+      </w:r>
+      <w:r>
+        <w:rPr>
+          <w:rFonts w:hint="eastAsia"/>
+        </w:rPr>
+        <w:t>2</w:t>
+      </w:r>
+      <w:r>
+        <w:rPr>
+          <w:rFonts w:hint="eastAsia"/>
+        </w:rPr>
+        <w:t>列出了实例</w:t>
+      </w:r>
+      <w:proofErr w:type="spellStart"/>
+      <w:r>
+        <w:rPr>
+          <w:rFonts w:hint="eastAsia"/>
+        </w:rPr>
+        <w:t>Random</w:t>
+      </w:r>
+      <w:r>
+        <w:t>S</w:t>
+      </w:r>
+      <w:r>
+        <w:rPr>
+          <w:rFonts w:hint="eastAsia"/>
+        </w:rPr>
+        <w:t>pout</w:t>
+      </w:r>
+      <w:proofErr w:type="spellEnd"/>
+      <w:r>
+        <w:rPr>
+          <w:rFonts w:hint="eastAsia"/>
+        </w:rPr>
+        <w:t>继承自</w:t>
+      </w:r>
+      <w:proofErr w:type="spellStart"/>
+      <w:r>
+        <w:rPr>
+          <w:rFonts w:hint="eastAsia"/>
+        </w:rPr>
+        <w:t>BaseRich</w:t>
+      </w:r>
+      <w:r>
+        <w:t>S</w:t>
+      </w:r>
+      <w:r>
+        <w:rPr>
+          <w:rFonts w:hint="eastAsia"/>
+        </w:rPr>
+        <w:t>pout</w:t>
+      </w:r>
+      <w:proofErr w:type="spellEnd"/>
+      <w:r>
+        <w:rPr>
+          <w:rFonts w:hint="eastAsia"/>
+        </w:rPr>
+        <w:t>中的几个重要方法。</w:t>
+      </w:r>
+    </w:p>
+    <w:p>
+      <w:r>
+        <w:rPr>
+          <w:noProof/>
+        </w:rPr>
+        <w:drawing>
+          <wp:inline distT="0" distB="0" distL="0" distR="0">
+            <wp:extent cx="5113020" cy="4290060"/>
+            <wp:effectExtent l="0" t="0" r="0" b="0"/>
+            <wp:docPr id="3" name="图片 3"/>
+            <wp:cNvGraphicFramePr>
+              <a:graphicFrameLocks xmlns:a="http://schemas.openxmlformats.org/drawingml/2006/main" noChangeAspect="1"/>
+            </wp:cNvGraphicFramePr>
+            <a:graphic xmlns:a="http://schemas.openxmlformats.org/drawingml/2006/main">
+              <a:graphicData uri="http://schemas.openxmlformats.org/drawingml/2006/picture">
+                <pic:pic xmlns:pic="http://schemas.openxmlformats.org/drawingml/2006/picture">
+                  <pic:nvPicPr>
+                    <pic:cNvPr id="0" name="Picture 5"/>
+                    <pic:cNvPicPr>
+                      <a:picLocks noChangeAspect="1" noChangeArrowheads="1"/>
+                    </pic:cNvPicPr>
+                  </pic:nvPicPr>
+                  <pic:blipFill>
+                    <a:blip r:embed="rId6">
+                      <a:extLst>
+                        <a:ext uri="{28A0092B-C50C-407E-A947-70E740481C1C}">
+                          <a14:useLocalDpi xmlns:a14="http://schemas.microsoft.com/office/drawing/2010/main" val="0"/>
+                        </a:ext>
+                      </a:extLst>
+                    </a:blip>
+                    <a:srcRect/>
+                    <a:stretch>
+                      <a:fillRect/>
+                    </a:stretch>
+                  </pic:blipFill>
+                  <pic:spPr bwMode="auto">
+                    <a:xfrm>
+                      <a:off x="0" y="0"/>
+                      <a:ext cx="5113020" cy="4290060"/>
+                    </a:xfrm>
+                    <a:prstGeom prst="rect">
+                      <a:avLst/>
+                    </a:prstGeom>
+                    <a:noFill/>
+                    <a:ln>
+                      <a:noFill/>
+                    </a:ln>
+                  </pic:spPr>
+                </pic:pic>
+              </a:graphicData>
+            </a:graphic>
+          </wp:inline>
+        </w:drawing>
+      </w:r>
+    </w:p>
+    <w:p>
+      <w:pPr>
+        <w:rPr>
+          <w:rFonts w:hint="eastAsia"/>
+        </w:rPr>
+      </w:pPr>
+      <w:r>
+        <w:rPr>
+          <w:noProof/>
+        </w:rPr>
+        <w:drawing>
+          <wp:inline distT="0" distB="0" distL="0" distR="0">
+            <wp:extent cx="3794760" cy="1508760"/>
+            <wp:effectExtent l="0" t="0" r="0" b="0"/>
+            <wp:docPr id="4" name="图片 4"/>
+            <wp:cNvGraphicFramePr>
+              <a:graphicFrameLocks xmlns:a="http://schemas.openxmlformats.org/drawingml/2006/main" noChangeAspect="1"/>
+            </wp:cNvGraphicFramePr>
+            <a:graphic xmlns:a="http://schemas.openxmlformats.org/drawingml/2006/main">
+              <a:graphicData uri="http://schemas.openxmlformats.org/drawingml/2006/picture">
+                <pic:pic xmlns:pic="http://schemas.openxmlformats.org/drawingml/2006/picture">
+                  <pic:nvPicPr>
+                    <pic:cNvPr id="0" name="Picture 7"/>
+                    <pic:cNvPicPr>
+                      <a:picLocks noChangeAspect="1" noChangeArrowheads="1"/>
+                    </pic:cNvPicPr>
+                  </pic:nvPicPr>
+                  <pic:blipFill>
+                    <a:blip r:embed="rId7">
+                      <a:extLst>
+                        <a:ext uri="{28A0092B-C50C-407E-A947-70E740481C1C}">
+                          <a14:useLocalDpi xmlns:a14="http://schemas.microsoft.com/office/drawing/2010/main" val="0"/>
+                        </a:ext>
+                      </a:extLst>
+                    </a:blip>
+                    <a:srcRect/>
+                    <a:stretch>
+                      <a:fillRect/>
+                    </a:stretch>
+                  </pic:blipFill>
+                  <pic:spPr bwMode="auto">
+                    <a:xfrm>
+                      <a:off x="0" y="0"/>
+                      <a:ext cx="3794760" cy="1508760"/>
+                    </a:xfrm>
+                    <a:prstGeom prst="rect">
+                      <a:avLst/>
+                    </a:prstGeom>
+                    <a:noFill/>
+                    <a:ln>
+                      <a:noFill/>
+                    </a:ln>
+                  </pic:spPr>
+                </pic:pic>
+              </a:graphicData>
+            </a:graphic>
+          </wp:inline>
+        </w:drawing>
+      </w:r>
+    </w:p>
+    <w:p>
+      <w:pPr>
+        <w:pStyle w:val="a3"/>
+        <w:numPr>
+          <w:ilvl w:val="0"/>
+          <w:numId w:val="2"/>
+        </w:numPr>
+        <w:ind w:firstLineChars="0"/>
+      </w:pPr>
+      <w:r>
+        <w:t>open</w:t>
+      </w:r>
+      <w:r>
+        <w:rPr>
+          <w:rFonts w:hint="eastAsia"/>
+        </w:rPr>
+        <w:t>方法</w:t>
+      </w:r>
+    </w:p>
+    <w:p>
+      <w:pPr>
+        <w:pStyle w:val="a3"/>
+        <w:ind w:left="420" w:firstLineChars="0" w:firstLine="0"/>
+      </w:pPr>
+      <w:r>
+        <w:rPr>
+          <w:rFonts w:hint="eastAsia"/>
+        </w:rPr>
+        <w:t>当一个</w:t>
+      </w:r>
+      <w:r>
+        <w:rPr>
+          <w:rFonts w:hint="eastAsia"/>
+        </w:rPr>
+        <w:t>Task</w:t>
+      </w:r>
+      <w:r>
+        <w:rPr>
+          <w:rFonts w:hint="eastAsia"/>
+        </w:rPr>
+        <w:t>被初始化时会调用此</w:t>
+      </w:r>
+      <w:r>
+        <w:rPr>
+          <w:rFonts w:hint="eastAsia"/>
+        </w:rPr>
+        <w:t>o</w:t>
+      </w:r>
+      <w:r>
+        <w:t>pen</w:t>
+      </w:r>
+      <w:r>
+        <w:rPr>
+          <w:rFonts w:hint="eastAsia"/>
+        </w:rPr>
+        <w:t>方法。一般都会在此方法中初始化发送</w:t>
+      </w:r>
+      <w:r>
+        <w:rPr>
+          <w:rFonts w:hint="eastAsia"/>
+        </w:rPr>
+        <w:t>Tuple</w:t>
+      </w:r>
+      <w:r>
+        <w:rPr>
+          <w:rFonts w:hint="eastAsia"/>
+        </w:rPr>
+        <w:t>的对象</w:t>
+      </w:r>
+      <w:proofErr w:type="spellStart"/>
+      <w:r>
+        <w:rPr>
+          <w:rFonts w:hint="eastAsia"/>
+        </w:rPr>
+        <w:t>Spout</w:t>
+      </w:r>
+      <w:r>
+        <w:t>OutputCollector</w:t>
+      </w:r>
+      <w:proofErr w:type="spellEnd"/>
+      <w:r>
+        <w:rPr>
+          <w:rFonts w:hint="eastAsia"/>
+        </w:rPr>
+        <w:t>和配置对象</w:t>
+      </w:r>
+      <w:proofErr w:type="spellStart"/>
+      <w:r>
+        <w:rPr>
+          <w:rFonts w:hint="eastAsia"/>
+        </w:rPr>
+        <w:t>T</w:t>
+      </w:r>
+      <w:r>
+        <w:t>opologyContext</w:t>
+      </w:r>
+      <w:proofErr w:type="spellEnd"/>
+      <w:r>
+        <w:rPr>
+          <w:rFonts w:hint="eastAsia"/>
+        </w:rPr>
+        <w:t>。</w:t>
+      </w:r>
+    </w:p>
+    <w:p>
+      <w:pPr>
+        <w:pStyle w:val="a3"/>
+        <w:ind w:left="420" w:firstLineChars="0" w:firstLine="0"/>
+        <w:rPr>
+          <w:rFonts w:hint="eastAsia"/>
+        </w:rPr>
+      </w:pPr>
+      <w:r>
+        <w:rPr>
+          <w:noProof/>
+        </w:rPr>
+        <w:drawing>
+          <wp:inline distT="0" distB="0" distL="0" distR="0">
+            <wp:extent cx="5274310" cy="725170"/>
+            <wp:effectExtent l="0" t="0" r="2540" b="0"/>
+            <wp:docPr id="5" name="图片 5"/>
+            <wp:cNvGraphicFramePr>
+              <a:graphicFrameLocks xmlns:a="http://schemas.openxmlformats.org/drawingml/2006/main" noChangeAspect="1"/>
+            </wp:cNvGraphicFramePr>
+            <a:graphic xmlns:a="http://schemas.openxmlformats.org/drawingml/2006/main">
+              <a:graphicData uri="http://schemas.openxmlformats.org/drawingml/2006/picture">
+                <pic:pic xmlns:pic="http://schemas.openxmlformats.org/drawingml/2006/picture">
+                  <pic:nvPicPr>
+                    <pic:cNvPr id="0" name="Picture 9"/>
+                    <pic:cNvPicPr>
+                      <a:picLocks noChangeAspect="1" noChangeArrowheads="1"/>
+                    </pic:cNvPicPr>
+                  </pic:nvPicPr>
+                  <pic:blipFill>
+                    <a:blip r:embed="rId8">
+                      <a:extLst>
+                        <a:ext uri="{28A0092B-C50C-407E-A947-70E740481C1C}">
+                          <a14:useLocalDpi xmlns:a14="http://schemas.microsoft.com/office/drawing/2010/main" val="0"/>
+                        </a:ext>
+                      </a:extLst>
+                    </a:blip>
+                    <a:srcRect/>
+                    <a:stretch>
+                      <a:fillRect/>
+                    </a:stretch>
+                  </pic:blipFill>
+                  <pic:spPr bwMode="auto">
+                    <a:xfrm>
+                      <a:off x="0" y="0"/>
+                      <a:ext cx="5274310" cy="725170"/>
+                    </a:xfrm>
+                    <a:prstGeom prst="rect">
+                      <a:avLst/>
+                    </a:prstGeom>
+                    <a:noFill/>
+                    <a:ln>
+                      <a:noFill/>
+                    </a:ln>
+                  </pic:spPr>
+                </pic:pic>
+              </a:graphicData>
+            </a:graphic>
+          </wp:inline>
+        </w:drawing>
+      </w:r>
+    </w:p>
+    <w:p>
+      <w:pPr>
+        <w:pStyle w:val="a3"/>
+        <w:numPr>
+          <w:ilvl w:val="0"/>
+          <w:numId w:val="2"/>
+        </w:numPr>
+        <w:ind w:firstLineChars="0"/>
+      </w:pPr>
+      <w:proofErr w:type="spellStart"/>
+      <w:r>
+        <w:rPr>
+          <w:rFonts w:hint="eastAsia"/>
+        </w:rPr>
+        <w:t>declare</w:t>
+      </w:r>
+      <w:r>
+        <w:t>OutputFields</w:t>
+      </w:r>
+      <w:proofErr w:type="spellEnd"/>
+      <w:r>
+        <w:rPr>
+          <w:rFonts w:hint="eastAsia"/>
+        </w:rPr>
+        <w:t>方法</w:t>
+      </w:r>
+    </w:p>
+    <w:p>
+      <w:pPr>
+        <w:pStyle w:val="a3"/>
+        <w:ind w:left="420" w:firstLineChars="0" w:firstLine="0"/>
+      </w:pPr>
+      <w:r>
+        <w:rPr>
+          <w:rFonts w:hint="eastAsia"/>
+        </w:rPr>
+        <w:lastRenderedPageBreak/>
+        <w:t>此方法用于声明当前</w:t>
+      </w:r>
+      <w:r>
+        <w:rPr>
+          <w:rFonts w:hint="eastAsia"/>
+        </w:rPr>
+        <w:t>Spout</w:t>
+      </w:r>
+      <w:r>
+        <w:rPr>
+          <w:rFonts w:hint="eastAsia"/>
+        </w:rPr>
+        <w:t>的</w:t>
+      </w:r>
+      <w:r>
+        <w:rPr>
+          <w:rFonts w:hint="eastAsia"/>
+        </w:rPr>
+        <w:t>Tuple</w:t>
+      </w:r>
+      <w:r>
+        <w:rPr>
+          <w:rFonts w:hint="eastAsia"/>
+        </w:rPr>
+        <w:t>发送流。流的定义是通过</w:t>
+      </w:r>
+      <w:proofErr w:type="spellStart"/>
+      <w:r>
+        <w:rPr>
+          <w:rFonts w:hint="eastAsia"/>
+        </w:rPr>
+        <w:t>O</w:t>
+      </w:r>
+      <w:r>
+        <w:t>utputFieldsDeclare.declareStream</w:t>
+      </w:r>
+      <w:proofErr w:type="spellEnd"/>
+      <w:r>
+        <w:rPr>
+          <w:rFonts w:hint="eastAsia"/>
+        </w:rPr>
+        <w:t>方法完成的，其中的参数包括了发送的域</w:t>
+      </w:r>
+      <w:r>
+        <w:t>Fields</w:t>
+      </w:r>
+      <w:r>
+        <w:rPr>
+          <w:rFonts w:hint="eastAsia"/>
+        </w:rPr>
+        <w:t>。</w:t>
+      </w:r>
+    </w:p>
+    <w:p>
+      <w:pPr>
+        <w:pStyle w:val="a3"/>
+        <w:ind w:left="420" w:firstLineChars="0" w:firstLine="0"/>
+        <w:rPr>
+          <w:rFonts w:hint="eastAsia"/>
+        </w:rPr>
+      </w:pPr>
+      <w:r>
+        <w:rPr>
+          <w:noProof/>
+        </w:rPr>
+        <w:drawing>
+          <wp:inline distT="0" distB="0" distL="0" distR="0">
+            <wp:extent cx="5274310" cy="752475"/>
+            <wp:effectExtent l="0" t="0" r="2540" b="9525"/>
+            <wp:docPr id="6" name="图片 6"/>
+            <wp:cNvGraphicFramePr>
+              <a:graphicFrameLocks xmlns:a="http://schemas.openxmlformats.org/drawingml/2006/main" noChangeAspect="1"/>
+            </wp:cNvGraphicFramePr>
+            <a:graphic xmlns:a="http://schemas.openxmlformats.org/drawingml/2006/main">
+              <a:graphicData uri="http://schemas.openxmlformats.org/drawingml/2006/picture">
+                <pic:pic xmlns:pic="http://schemas.openxmlformats.org/drawingml/2006/picture">
+                  <pic:nvPicPr>
+                    <pic:cNvPr id="0" name="Picture 11"/>
+                    <pic:cNvPicPr>
+                      <a:picLocks noChangeAspect="1" noChangeArrowheads="1"/>
+                    </pic:cNvPicPr>
+                  </pic:nvPicPr>
+                  <pic:blipFill>
+                    <a:blip r:embed="rId9">
+                      <a:extLst>
+                        <a:ext uri="{28A0092B-C50C-407E-A947-70E740481C1C}">
+                          <a14:useLocalDpi xmlns:a14="http://schemas.microsoft.com/office/drawing/2010/main" val="0"/>
+                        </a:ext>
+                      </a:extLst>
+                    </a:blip>
+                    <a:srcRect/>
+                    <a:stretch>
+                      <a:fillRect/>
+                    </a:stretch>
+                  </pic:blipFill>
+                  <pic:spPr bwMode="auto">
+                    <a:xfrm>
+                      <a:off x="0" y="0"/>
+                      <a:ext cx="5274310" cy="752475"/>
+                    </a:xfrm>
+                    <a:prstGeom prst="rect">
+                      <a:avLst/>
+                    </a:prstGeom>
+                    <a:noFill/>
+                    <a:ln>
+                      <a:noFill/>
+                    </a:ln>
+                  </pic:spPr>
+                </pic:pic>
+              </a:graphicData>
+            </a:graphic>
+          </wp:inline>
+        </w:drawing>
+      </w:r>
+    </w:p>
+    <w:p>
+      <w:pPr>
+        <w:pStyle w:val="a3"/>
+        <w:numPr>
+          <w:ilvl w:val="0"/>
+          <w:numId w:val="2"/>
+        </w:numPr>
+        <w:ind w:firstLineChars="0"/>
+      </w:pPr>
+      <w:proofErr w:type="spellStart"/>
+      <w:r>
+        <w:t>nextTuple</w:t>
+      </w:r>
+      <w:proofErr w:type="spellEnd"/>
+      <w:r>
+        <w:rPr>
+          <w:rFonts w:hint="eastAsia"/>
+        </w:rPr>
+        <w:t>方法</w:t>
+      </w:r>
+    </w:p>
+    <w:p>
+      <w:pPr>
+        <w:pStyle w:val="a3"/>
+        <w:ind w:left="420" w:firstLineChars="0" w:firstLine="0"/>
+      </w:pPr>
+      <w:r>
+        <w:rPr>
+          <w:rFonts w:hint="eastAsia"/>
+        </w:rPr>
+        <w:t>这是</w:t>
+      </w:r>
+      <w:r>
+        <w:rPr>
+          <w:rFonts w:hint="eastAsia"/>
+        </w:rPr>
+        <w:t>Spout</w:t>
+      </w:r>
+      <w:r>
+        <w:rPr>
+          <w:rFonts w:hint="eastAsia"/>
+        </w:rPr>
+        <w:t>类中最重要的一个方法。发射一个</w:t>
+      </w:r>
+      <w:r>
+        <w:rPr>
+          <w:rFonts w:hint="eastAsia"/>
+        </w:rPr>
+        <w:t>Tuple</w:t>
+      </w:r>
+      <w:r>
+        <w:rPr>
+          <w:rFonts w:hint="eastAsia"/>
+        </w:rPr>
+        <w:t>到</w:t>
+      </w:r>
+      <w:r>
+        <w:rPr>
+          <w:rFonts w:hint="eastAsia"/>
+        </w:rPr>
+        <w:t>Topology</w:t>
+      </w:r>
+      <w:r>
+        <w:rPr>
+          <w:rFonts w:hint="eastAsia"/>
+        </w:rPr>
+        <w:t>都是通过该方法来实现的。</w:t>
+      </w:r>
+    </w:p>
+    <w:p>
+      <w:pPr>
+        <w:pStyle w:val="a3"/>
+        <w:ind w:left="420" w:firstLineChars="0" w:firstLine="0"/>
+        <w:rPr>
+          <w:rFonts w:hint="eastAsia"/>
+        </w:rPr>
+      </w:pPr>
+      <w:r>
+        <w:rPr>
+          <w:noProof/>
+        </w:rPr>
+        <w:drawing>
+          <wp:inline distT="0" distB="0" distL="0" distR="0">
+            <wp:extent cx="5029200" cy="2125980"/>
+            <wp:effectExtent l="0" t="0" r="0" b="7620"/>
+            <wp:docPr id="7" name="图片 7"/>
+            <wp:cNvGraphicFramePr>
+              <a:graphicFrameLocks xmlns:a="http://schemas.openxmlformats.org/drawingml/2006/main" noChangeAspect="1"/>
+            </wp:cNvGraphicFramePr>
+            <a:graphic xmlns:a="http://schemas.openxmlformats.org/drawingml/2006/main">
+              <a:graphicData uri="http://schemas.openxmlformats.org/drawingml/2006/picture">
+                <pic:pic xmlns:pic="http://schemas.openxmlformats.org/drawingml/2006/picture">
+                  <pic:nvPicPr>
+                    <pic:cNvPr id="0" name="Picture 13"/>
+                    <pic:cNvPicPr>
+                      <a:picLocks noChangeAspect="1" noChangeArrowheads="1"/>
+                    </pic:cNvPicPr>
+                  </pic:nvPicPr>
+                  <pic:blipFill>
+                    <a:blip r:embed="rId10">
+                      <a:extLst>
+                        <a:ext uri="{28A0092B-C50C-407E-A947-70E740481C1C}">
+                          <a14:useLocalDpi xmlns:a14="http://schemas.microsoft.com/office/drawing/2010/main" val="0"/>
+                        </a:ext>
+                      </a:extLst>
+                    </a:blip>
+                    <a:srcRect/>
+                    <a:stretch>
+                      <a:fillRect/>
+                    </a:stretch>
+                  </pic:blipFill>
+                  <pic:spPr bwMode="auto">
+                    <a:xfrm>
+                      <a:off x="0" y="0"/>
+                      <a:ext cx="5029200" cy="2125980"/>
+                    </a:xfrm>
+                    <a:prstGeom prst="rect">
+                      <a:avLst/>
+                    </a:prstGeom>
+                    <a:noFill/>
+                    <a:ln>
+                      <a:noFill/>
+                    </a:ln>
+                  </pic:spPr>
+                </pic:pic>
+              </a:graphicData>
+            </a:graphic>
+          </wp:inline>
+        </w:drawing>
+      </w:r>
+    </w:p>
+    <w:p>
+      <w:r>
+        <w:rPr>
+          <w:rFonts w:hint="eastAsia"/>
+        </w:rPr>
+        <w:t>以上代码从</w:t>
+      </w:r>
+      <w:r>
+        <w:rPr>
+          <w:rFonts w:hint="eastAsia"/>
+        </w:rPr>
+        <w:t>100</w:t>
+      </w:r>
+      <w:r>
+        <w:rPr>
+          <w:rFonts w:hint="eastAsia"/>
+        </w:rPr>
+        <w:t>以内的整数中随机生成一个数作为</w:t>
+      </w:r>
+      <w:r>
+        <w:rPr>
+          <w:rFonts w:hint="eastAsia"/>
+        </w:rPr>
+        <w:t>Tuple</w:t>
+      </w:r>
+      <w:r>
+        <w:rPr>
+          <w:rFonts w:hint="eastAsia"/>
+        </w:rPr>
+        <w:t>的值，然后通过</w:t>
+      </w:r>
+      <w:r>
+        <w:rPr>
+          <w:rFonts w:hint="eastAsia"/>
+        </w:rPr>
+        <w:t>c</w:t>
+      </w:r>
+      <w:r>
+        <w:t>ollector</w:t>
+      </w:r>
+      <w:r>
+        <w:rPr>
+          <w:rFonts w:hint="eastAsia"/>
+        </w:rPr>
+        <w:t>发送到</w:t>
+      </w:r>
+      <w:r>
+        <w:rPr>
+          <w:rFonts w:hint="eastAsia"/>
+        </w:rPr>
+        <w:t>T</w:t>
+      </w:r>
+      <w:r>
+        <w:t>opology</w:t>
+      </w:r>
+      <w:r>
+        <w:rPr>
+          <w:rFonts w:hint="eastAsia"/>
+        </w:rPr>
+        <w:t>。</w:t>
+      </w:r>
+    </w:p>
+    <w:p>
+      <w:pPr>
+        <w:rPr>
+          <w:rFonts w:hint="eastAsia"/>
+        </w:rPr>
+      </w:pPr>
+      <w:r>
+        <w:rPr>
+          <w:rFonts w:hint="eastAsia"/>
+        </w:rPr>
+        <w:t>另外，除了上述几个方法之外，还有</w:t>
+      </w:r>
+      <w:proofErr w:type="spellStart"/>
+      <w:r>
+        <w:rPr>
+          <w:rFonts w:hint="eastAsia"/>
+        </w:rPr>
+        <w:t>g</w:t>
+      </w:r>
+      <w:r>
+        <w:t>etComponentConfiguration</w:t>
+      </w:r>
+      <w:proofErr w:type="spellEnd"/>
+      <w:r>
+        <w:rPr>
+          <w:rFonts w:hint="eastAsia"/>
+        </w:rPr>
+        <w:t>、</w:t>
+      </w:r>
+      <w:r>
+        <w:rPr>
+          <w:rFonts w:hint="eastAsia"/>
+        </w:rPr>
+        <w:t>ack</w:t>
+      </w:r>
+      <w:r>
+        <w:rPr>
+          <w:rFonts w:hint="eastAsia"/>
+        </w:rPr>
+        <w:t>、</w:t>
+      </w:r>
+      <w:r>
+        <w:rPr>
+          <w:rFonts w:hint="eastAsia"/>
+        </w:rPr>
+        <w:t>fail</w:t>
+      </w:r>
+      <w:r>
+        <w:rPr>
+          <w:rFonts w:hint="eastAsia"/>
+        </w:rPr>
+        <w:t>和</w:t>
+      </w:r>
+      <w:r>
+        <w:rPr>
+          <w:rFonts w:hint="eastAsia"/>
+        </w:rPr>
+        <w:t>c</w:t>
+      </w:r>
+      <w:r>
+        <w:t>lose</w:t>
+      </w:r>
+      <w:r>
+        <w:rPr>
+          <w:rFonts w:hint="eastAsia"/>
+        </w:rPr>
+        <w:t>方法等。</w:t>
+      </w:r>
+      <w:proofErr w:type="spellStart"/>
+      <w:r>
+        <w:rPr>
+          <w:rFonts w:hint="eastAsia"/>
+        </w:rPr>
+        <w:t>g</w:t>
+      </w:r>
+      <w:r>
+        <w:t>etComponentConfiguration</w:t>
+      </w:r>
+      <w:proofErr w:type="spellEnd"/>
+      <w:r>
+        <w:rPr>
+          <w:rFonts w:hint="eastAsia"/>
+        </w:rPr>
+        <w:t>方法用于配置当前组件的参数，</w:t>
+      </w:r>
+      <w:r>
+        <w:rPr>
+          <w:rFonts w:hint="eastAsia"/>
+        </w:rPr>
+        <w:t>Storm</w:t>
+      </w:r>
+      <w:r>
+        <w:rPr>
+          <w:rFonts w:hint="eastAsia"/>
+        </w:rPr>
+        <w:t>监测到一个</w:t>
+      </w:r>
+      <w:r>
+        <w:rPr>
+          <w:rFonts w:hint="eastAsia"/>
+        </w:rPr>
+        <w:t>Tuple</w:t>
+      </w:r>
+      <w:r>
+        <w:rPr>
+          <w:rFonts w:hint="eastAsia"/>
+        </w:rPr>
+        <w:t>被成功处理时调用</w:t>
+      </w:r>
+      <w:r>
+        <w:rPr>
+          <w:rFonts w:hint="eastAsia"/>
+        </w:rPr>
+        <w:t>a</w:t>
+      </w:r>
+      <w:r>
+        <w:t>ck</w:t>
+      </w:r>
+      <w:r>
+        <w:rPr>
+          <w:rFonts w:hint="eastAsia"/>
+        </w:rPr>
+        <w:t>方法，处理失败时调用</w:t>
+      </w:r>
+      <w:r>
+        <w:rPr>
+          <w:rFonts w:hint="eastAsia"/>
+        </w:rPr>
+        <w:t>f</w:t>
+      </w:r>
+      <w:r>
+        <w:t>ail</w:t>
+      </w:r>
+      <w:r>
+        <w:rPr>
+          <w:rFonts w:hint="eastAsia"/>
+        </w:rPr>
+        <w:t>方法，这两个方法在</w:t>
+      </w:r>
+      <w:proofErr w:type="spellStart"/>
+      <w:r>
+        <w:rPr>
+          <w:rFonts w:hint="eastAsia"/>
+        </w:rPr>
+        <w:t>Base</w:t>
+      </w:r>
+      <w:r>
+        <w:t>R</w:t>
+      </w:r>
+      <w:r>
+        <w:rPr>
+          <w:rFonts w:hint="eastAsia"/>
+        </w:rPr>
+        <w:t>ick</w:t>
+      </w:r>
+      <w:r>
+        <w:t>S</w:t>
+      </w:r>
+      <w:r>
+        <w:rPr>
+          <w:rFonts w:hint="eastAsia"/>
+        </w:rPr>
+        <w:t>pout</w:t>
+      </w:r>
+      <w:proofErr w:type="spellEnd"/>
+      <w:r>
+        <w:rPr>
+          <w:rFonts w:hint="eastAsia"/>
+        </w:rPr>
+        <w:t>类中已经被隐式实现了。</w:t>
       </w:r>
       <w:bookmarkStart w:id="0" w:name="_GoBack"/>
       <w:bookmarkEnd w:id="0"/>
@@ -107,8 +2143,191 @@
 </w:document>
 </file>
 
+<file path=word/numbering.xml><?xml version="1.0" encoding="utf-8"?>
+<w:numbering xmlns:wpc="http://schemas.microsoft.com/office/word/2010/wordprocessingCanvas" xmlns:cx="http://schemas.microsoft.com/office/drawing/2014/chartex" xmlns:cx1="http://schemas.microsoft.com/office/drawing/2015/9/8/chartex" xmlns:cx2="http://schemas.microsoft.com/office/drawing/2015/10/21/chartex" xmlns:cx3="http://schemas.microsoft.com/office/drawing/2016/5/9/chartex" xmlns:cx4="http://schemas.microsoft.com/office/drawing/2016/5/10/chartex" xmlns:cx5="http://schemas.microsoft.com/office/drawing/2016/5/11/chartex" xmlns:cx6="http://schemas.microsoft.com/office/drawing/2016/5/12/chartex" xmlns:cx7="http://schemas.microsoft.com/office/drawing/2016/5/13/chartex" xmlns:cx8="http://schemas.microsoft.com/office/drawing/2016/5/14/chartex" xmlns:mc="http://schemas.openxmlformats.org/markup-compatibility/2006" xmlns:aink="http://schemas.microsoft.com/office/drawing/2016/ink" xmlns:am3d="http://schemas.microsoft.com/office/drawing/2017/model3d" xmlns:o="urn:schemas-microsoft-com:office:office" xmlns:r="http://schemas.openxmlformats.org/officeDocument/2006/relationships" xmlns:m="http://schemas.openxmlformats.org/officeDocument/2006/math" xmlns:v="urn:schemas-microsoft-com:vml" xmlns:wp14="http://schemas.microsoft.com/office/word/2010/wordprocessingDrawing" xmlns:wp="http://schemas.openxmlformats.org/drawingml/2006/wordprocessingDrawing" xmlns:w10="urn:schemas-microsoft-com:office:word" xmlns:w="http://schemas.openxmlformats.org/wordprocessingml/2006/main" xmlns:w14="http://schemas.microsoft.com/office/word/2010/wordml" xmlns:w15="http://schemas.microsoft.com/office/word/2012/wordml" xmlns:w16cid="http://schemas.microsoft.com/office/word/2016/wordml/cid" xmlns:w16se="http://schemas.microsoft.com/office/word/2015/wordml/symex" xmlns:wpg="http://schemas.microsoft.com/office/word/2010/wordprocessingGroup" xmlns:wpi="http://schemas.microsoft.com/office/word/2010/wordprocessingInk" xmlns:wne="http://schemas.microsoft.com/office/word/2006/wordml" xmlns:wps="http://schemas.microsoft.com/office/word/2010/wordprocessingShape" mc:Ignorable="w14 w15 w16se w16cid wp14">
+  <w:abstractNum w:abstractNumId="0" w15:restartNumberingAfterBreak="0">
+    <w:nsid w:val="55F14D6F"/>
+    <w:multiLevelType w:val="hybridMultilevel"/>
+    <w:tmpl w:val="9C2498DE"/>
+    <w:lvl w:ilvl="0" w:tplc="0409000F">
+      <w:start w:val="1"/>
+      <w:numFmt w:val="decimal"/>
+      <w:lvlText w:val="%1."/>
+      <w:lvlJc w:val="left"/>
+      <w:pPr>
+        <w:ind w:left="420" w:hanging="420"/>
+      </w:pPr>
+    </w:lvl>
+    <w:lvl w:ilvl="1" w:tplc="04090019" w:tentative="1">
+      <w:start w:val="1"/>
+      <w:numFmt w:val="lowerLetter"/>
+      <w:lvlText w:val="%2)"/>
+      <w:lvlJc w:val="left"/>
+      <w:pPr>
+        <w:ind w:left="840" w:hanging="420"/>
+      </w:pPr>
+    </w:lvl>
+    <w:lvl w:ilvl="2" w:tplc="0409001B" w:tentative="1">
+      <w:start w:val="1"/>
+      <w:numFmt w:val="lowerRoman"/>
+      <w:lvlText w:val="%3."/>
+      <w:lvlJc w:val="right"/>
+      <w:pPr>
+        <w:ind w:left="1260" w:hanging="420"/>
+      </w:pPr>
+    </w:lvl>
+    <w:lvl w:ilvl="3" w:tplc="0409000F" w:tentative="1">
+      <w:start w:val="1"/>
+      <w:numFmt w:val="decimal"/>
+      <w:lvlText w:val="%4."/>
+      <w:lvlJc w:val="left"/>
+      <w:pPr>
+        <w:ind w:left="1680" w:hanging="420"/>
+      </w:pPr>
+    </w:lvl>
+    <w:lvl w:ilvl="4" w:tplc="04090019" w:tentative="1">
+      <w:start w:val="1"/>
+      <w:numFmt w:val="lowerLetter"/>
+      <w:lvlText w:val="%5)"/>
+      <w:lvlJc w:val="left"/>
+      <w:pPr>
+        <w:ind w:left="2100" w:hanging="420"/>
+      </w:pPr>
+    </w:lvl>
+    <w:lvl w:ilvl="5" w:tplc="0409001B" w:tentative="1">
+      <w:start w:val="1"/>
+      <w:numFmt w:val="lowerRoman"/>
+      <w:lvlText w:val="%6."/>
+      <w:lvlJc w:val="right"/>
+      <w:pPr>
+        <w:ind w:left="2520" w:hanging="420"/>
+      </w:pPr>
+    </w:lvl>
+    <w:lvl w:ilvl="6" w:tplc="0409000F" w:tentative="1">
+      <w:start w:val="1"/>
+      <w:numFmt w:val="decimal"/>
+      <w:lvlText w:val="%7."/>
+      <w:lvlJc w:val="left"/>
+      <w:pPr>
+        <w:ind w:left="2940" w:hanging="420"/>
+      </w:pPr>
+    </w:lvl>
+    <w:lvl w:ilvl="7" w:tplc="04090019" w:tentative="1">
+      <w:start w:val="1"/>
+      <w:numFmt w:val="lowerLetter"/>
+      <w:lvlText w:val="%8)"/>
+      <w:lvlJc w:val="left"/>
+      <w:pPr>
+        <w:ind w:left="3360" w:hanging="420"/>
+      </w:pPr>
+    </w:lvl>
+    <w:lvl w:ilvl="8" w:tplc="0409001B" w:tentative="1">
+      <w:start w:val="1"/>
+      <w:numFmt w:val="lowerRoman"/>
+      <w:lvlText w:val="%9."/>
+      <w:lvlJc w:val="right"/>
+      <w:pPr>
+        <w:ind w:left="3780" w:hanging="420"/>
+      </w:pPr>
+    </w:lvl>
+  </w:abstractNum>
+  <w:abstractNum w:abstractNumId="1" w15:restartNumberingAfterBreak="0">
+    <w:nsid w:val="651770C2"/>
+    <w:multiLevelType w:val="hybridMultilevel"/>
+    <w:tmpl w:val="3CAC1E4E"/>
+    <w:lvl w:ilvl="0" w:tplc="0409000F">
+      <w:start w:val="1"/>
+      <w:numFmt w:val="decimal"/>
+      <w:lvlText w:val="%1."/>
+      <w:lvlJc w:val="left"/>
+      <w:pPr>
+        <w:ind w:left="420" w:hanging="420"/>
+      </w:pPr>
+    </w:lvl>
+    <w:lvl w:ilvl="1" w:tplc="04090019" w:tentative="1">
+      <w:start w:val="1"/>
+      <w:numFmt w:val="lowerLetter"/>
+      <w:lvlText w:val="%2)"/>
+      <w:lvlJc w:val="left"/>
+      <w:pPr>
+        <w:ind w:left="840" w:hanging="420"/>
+      </w:pPr>
+    </w:lvl>
+    <w:lvl w:ilvl="2" w:tplc="0409001B" w:tentative="1">
+      <w:start w:val="1"/>
+      <w:numFmt w:val="lowerRoman"/>
+      <w:lvlText w:val="%3."/>
+      <w:lvlJc w:val="right"/>
+      <w:pPr>
+        <w:ind w:left="1260" w:hanging="420"/>
+      </w:pPr>
+    </w:lvl>
+    <w:lvl w:ilvl="3" w:tplc="0409000F" w:tentative="1">
+      <w:start w:val="1"/>
+      <w:numFmt w:val="decimal"/>
+      <w:lvlText w:val="%4."/>
+      <w:lvlJc w:val="left"/>
+      <w:pPr>
+        <w:ind w:left="1680" w:hanging="420"/>
+      </w:pPr>
+    </w:lvl>
+    <w:lvl w:ilvl="4" w:tplc="04090019" w:tentative="1">
+      <w:start w:val="1"/>
+      <w:numFmt w:val="lowerLetter"/>
+      <w:lvlText w:val="%5)"/>
+      <w:lvlJc w:val="left"/>
+      <w:pPr>
+        <w:ind w:left="2100" w:hanging="420"/>
+      </w:pPr>
+    </w:lvl>
+    <w:lvl w:ilvl="5" w:tplc="0409001B" w:tentative="1">
+      <w:start w:val="1"/>
+      <w:numFmt w:val="lowerRoman"/>
+      <w:lvlText w:val="%6."/>
+      <w:lvlJc w:val="right"/>
+      <w:pPr>
+        <w:ind w:left="2520" w:hanging="420"/>
+      </w:pPr>
+    </w:lvl>
+    <w:lvl w:ilvl="6" w:tplc="0409000F" w:tentative="1">
+      <w:start w:val="1"/>
+      <w:numFmt w:val="decimal"/>
+      <w:lvlText w:val="%7."/>
+      <w:lvlJc w:val="left"/>
+      <w:pPr>
+        <w:ind w:left="2940" w:hanging="420"/>
+      </w:pPr>
+    </w:lvl>
+    <w:lvl w:ilvl="7" w:tplc="04090019" w:tentative="1">
+      <w:start w:val="1"/>
+      <w:numFmt w:val="lowerLetter"/>
+      <w:lvlText w:val="%8)"/>
+      <w:lvlJc w:val="left"/>
+      <w:pPr>
+        <w:ind w:left="3360" w:hanging="420"/>
+      </w:pPr>
+    </w:lvl>
+    <w:lvl w:ilvl="8" w:tplc="0409001B" w:tentative="1">
+      <w:start w:val="1"/>
+      <w:numFmt w:val="lowerRoman"/>
+      <w:lvlText w:val="%9."/>
+      <w:lvlJc w:val="right"/>
+      <w:pPr>
+        <w:ind w:left="3780" w:hanging="420"/>
+      </w:pPr>
+    </w:lvl>
+  </w:abstractNum>
+  <w:num w:numId="1">
+    <w:abstractNumId w:val="1"/>
+  </w:num>
+  <w:num w:numId="2">
+    <w:abstractNumId w:val="0"/>
+  </w:num>
+</w:numbering>
+</file>
+
 <file path=word/styles.xml><?xml version="1.0" encoding="utf-8"?>
-<w:styles xmlns:mc="http://schemas.openxmlformats.org/markup-compatibility/2006" xmlns:r="http://schemas.openxmlformats.org/officeDocument/2006/relationships" xmlns:w="http://schemas.openxmlformats.org/wordprocessingml/2006/main" xmlns:w14="http://schemas.microsoft.com/office/word/2010/wordml" xmlns:w15="http://schemas.microsoft.com/office/word/2012/wordml" mc:Ignorable="w14 w15">
+<w:styles xmlns:mc="http://schemas.openxmlformats.org/markup-compatibility/2006" xmlns:r="http://schemas.openxmlformats.org/officeDocument/2006/relationships" xmlns:w="http://schemas.openxmlformats.org/wordprocessingml/2006/main" xmlns:w14="http://schemas.microsoft.com/office/word/2010/wordml" xmlns:w15="http://schemas.microsoft.com/office/word/2012/wordml" xmlns:w16cid="http://schemas.microsoft.com/office/word/2016/wordml/cid" xmlns:w16se="http://schemas.microsoft.com/office/word/2015/wordml/symex" mc:Ignorable="w14 w15 w16se w16cid">
   <w:docDefaults>
     <w:rPrDefault>
       <w:rPr>
@@ -121,7 +2340,7 @@
     </w:rPrDefault>
     <w:pPrDefault/>
   </w:docDefaults>
-  <w:latentStyles w:defLockedState="0" w:defUIPriority="99" w:defSemiHidden="0" w:defUnhideWhenUsed="0" w:defQFormat="0" w:count="371">
+  <w:latentStyles w:defLockedState="0" w:defUIPriority="99" w:defSemiHidden="0" w:defUnhideWhenUsed="0" w:defQFormat="0" w:count="376">
     <w:lsdException w:name="Normal" w:uiPriority="0" w:qFormat="1"/>
     <w:lsdException w:name="heading 1" w:uiPriority="9" w:qFormat="1"/>
     <w:lsdException w:name="heading 2" w:semiHidden="1" w:uiPriority="9" w:unhideWhenUsed="1" w:qFormat="1"/>
@@ -227,7 +2446,6 @@
     <w:lsdException w:name="HTML Sample" w:semiHidden="1" w:unhideWhenUsed="1"/>
     <w:lsdException w:name="HTML Typewriter" w:semiHidden="1" w:unhideWhenUsed="1"/>
     <w:lsdException w:name="HTML Variable" w:semiHidden="1" w:unhideWhenUsed="1"/>
-    <w:lsdException w:name="Normal Table" w:semiHidden="1" w:unhideWhenUsed="1"/>
     <w:lsdException w:name="annotation subject" w:semiHidden="1" w:unhideWhenUsed="1"/>
     <w:lsdException w:name="No List" w:semiHidden="1" w:unhideWhenUsed="1"/>
     <w:lsdException w:name="Outline List 1" w:semiHidden="1" w:unhideWhenUsed="1"/>
@@ -270,11 +2488,8 @@
     <w:lsdException w:name="Table Contemporary" w:semiHidden="1" w:unhideWhenUsed="1"/>
     <w:lsdException w:name="Table Elegant" w:semiHidden="1" w:unhideWhenUsed="1"/>
     <w:lsdException w:name="Table Professional" w:semiHidden="1" w:unhideWhenUsed="1"/>
-    <w:lsdException w:name="Table Subtle 1" w:semiHidden="1" w:unhideWhenUsed="1"/>
     <w:lsdException w:name="Table Subtle 2" w:semiHidden="1" w:unhideWhenUsed="1"/>
     <w:lsdException w:name="Table Web 1" w:semiHidden="1" w:unhideWhenUsed="1"/>
-    <w:lsdException w:name="Table Web 2" w:semiHidden="1" w:unhideWhenUsed="1"/>
-    <w:lsdException w:name="Table Web 3" w:semiHidden="1" w:unhideWhenUsed="1"/>
     <w:lsdException w:name="Balloon Text" w:semiHidden="1" w:unhideWhenUsed="1"/>
     <w:lsdException w:name="Table Grid" w:uiPriority="39"/>
     <w:lsdException w:name="Table Theme" w:semiHidden="1" w:unhideWhenUsed="1"/>
@@ -493,6 +2708,11 @@
     <w:lsdException w:name="List Table 5 Dark Accent 6" w:uiPriority="50"/>
     <w:lsdException w:name="List Table 6 Colorful Accent 6" w:uiPriority="51"/>
     <w:lsdException w:name="List Table 7 Colorful Accent 6" w:uiPriority="52"/>
+    <w:lsdException w:name="Mention" w:semiHidden="1" w:unhideWhenUsed="1"/>
+    <w:lsdException w:name="Smart Hyperlink" w:semiHidden="1" w:unhideWhenUsed="1"/>
+    <w:lsdException w:name="Hashtag" w:semiHidden="1" w:unhideWhenUsed="1"/>
+    <w:lsdException w:name="Unresolved Mention" w:semiHidden="1" w:unhideWhenUsed="1"/>
+    <w:lsdException w:name="Smart Link" w:semiHidden="1" w:unhideWhenUsed="1"/>
   </w:latentStyles>
   <w:style w:type="paragraph" w:default="1" w:styleId="a">
     <w:name w:val="Normal"/>
@@ -528,6 +2748,16 @@
     <w:uiPriority w:val="99"/>
     <w:semiHidden/>
     <w:unhideWhenUsed/>
+  </w:style>
+  <w:style w:type="paragraph" w:styleId="a3">
+    <w:name w:val="List Paragraph"/>
+    <w:basedOn w:val="a"/>
+    <w:uiPriority w:val="34"/>
+    <w:qFormat/>
+    <w:rsid w:val="000F3DB3"/>
+    <w:pPr>
+      <w:ind w:firstLineChars="200" w:firstLine="420"/>
+    </w:pPr>
   </w:style>
 </w:styles>
 </file>

</xml_diff>